<commit_message>
Updates to base resume
</commit_message>
<xml_diff>
--- a/New Resume/Resume.docx
+++ b/New Resume/Resume.docx
@@ -1,6 +1,6 @@
 
 <file path=word/document.xml><?xml version="1.0" encoding="utf-8"?>
-<w:document xmlns:wpc="http://schemas.microsoft.com/office/word/2010/wordprocessingCanvas" xmlns:cx="http://schemas.microsoft.com/office/drawing/2014/chartex" xmlns:cx1="http://schemas.microsoft.com/office/drawing/2015/9/8/chartex" xmlns:cx2="http://schemas.microsoft.com/office/drawing/2015/10/21/chartex" xmlns:cx3="http://schemas.microsoft.com/office/drawing/2016/5/9/chartex" xmlns:cx4="http://schemas.microsoft.com/office/drawing/2016/5/10/chartex" xmlns:cx5="http://schemas.microsoft.com/office/drawing/2016/5/11/chartex" xmlns:cx6="http://schemas.microsoft.com/office/drawing/2016/5/12/chartex" xmlns:cx7="http://schemas.microsoft.com/office/drawing/2016/5/13/chartex" xmlns:cx8="http://schemas.microsoft.com/office/drawing/2016/5/14/chartex" xmlns:mc="http://schemas.openxmlformats.org/markup-compatibility/2006" xmlns:aink="http://schemas.microsoft.com/office/drawing/2016/ink" xmlns:am3d="http://schemas.microsoft.com/office/drawing/2017/model3d" xmlns:o="urn:schemas-microsoft-com:office:office" xmlns:oel="http://schemas.microsoft.com/office/2019/extlst" xmlns:r="http://schemas.openxmlformats.org/officeDocument/2006/relationships" xmlns:m="http://schemas.openxmlformats.org/officeDocument/2006/math" xmlns:v="urn:schemas-microsoft-com:vml" xmlns:wp14="http://schemas.microsoft.com/office/word/2010/wordprocessingDrawing" xmlns:wp="http://schemas.openxmlformats.org/drawingml/2006/wordprocessingDrawing" xmlns:w10="urn:schemas-microsoft-com:office:word" xmlns:w="http://schemas.openxmlformats.org/wordprocessingml/2006/main" xmlns:w14="http://schemas.microsoft.com/office/word/2010/wordml" xmlns:w15="http://schemas.microsoft.com/office/word/2012/wordml" xmlns:w16cex="http://schemas.microsoft.com/office/word/2018/wordml/cex" xmlns:w16cid="http://schemas.microsoft.com/office/word/2016/wordml/cid" xmlns:w16="http://schemas.microsoft.com/office/word/2018/wordml" xmlns:w16du="http://schemas.microsoft.com/office/word/2023/wordml/word16du" xmlns:w16sdtdh="http://schemas.microsoft.com/office/word/2020/wordml/sdtdatahash" xmlns:w16se="http://schemas.microsoft.com/office/word/2015/wordml/symex" xmlns:wpg="http://schemas.microsoft.com/office/word/2010/wordprocessingGroup" xmlns:wpi="http://schemas.microsoft.com/office/word/2010/wordprocessingInk" xmlns:wne="http://schemas.microsoft.com/office/word/2006/wordml" xmlns:wps="http://schemas.microsoft.com/office/word/2010/wordprocessingShape" mc:Ignorable="w14 w15 w16se w16cid w16 w16cex w16sdtdh wp14">
+<w:document xmlns:wpc="http://schemas.microsoft.com/office/word/2010/wordprocessingCanvas" xmlns:cx="http://schemas.microsoft.com/office/drawing/2014/chartex" xmlns:cx1="http://schemas.microsoft.com/office/drawing/2015/9/8/chartex" xmlns:cx2="http://schemas.microsoft.com/office/drawing/2015/10/21/chartex" xmlns:cx3="http://schemas.microsoft.com/office/drawing/2016/5/9/chartex" xmlns:cx4="http://schemas.microsoft.com/office/drawing/2016/5/10/chartex" xmlns:cx5="http://schemas.microsoft.com/office/drawing/2016/5/11/chartex" xmlns:cx6="http://schemas.microsoft.com/office/drawing/2016/5/12/chartex" xmlns:cx7="http://schemas.microsoft.com/office/drawing/2016/5/13/chartex" xmlns:cx8="http://schemas.microsoft.com/office/drawing/2016/5/14/chartex" xmlns:mc="http://schemas.openxmlformats.org/markup-compatibility/2006" xmlns:aink="http://schemas.microsoft.com/office/drawing/2016/ink" xmlns:am3d="http://schemas.microsoft.com/office/drawing/2017/model3d" xmlns:o="urn:schemas-microsoft-com:office:office" xmlns:oel="http://schemas.microsoft.com/office/2019/extlst" xmlns:r="http://schemas.openxmlformats.org/officeDocument/2006/relationships" xmlns:m="http://schemas.openxmlformats.org/officeDocument/2006/math" xmlns:v="urn:schemas-microsoft-com:vml" xmlns:wp14="http://schemas.microsoft.com/office/word/2010/wordprocessingDrawing" xmlns:wp="http://schemas.openxmlformats.org/drawingml/2006/wordprocessingDrawing" xmlns:w10="urn:schemas-microsoft-com:office:word" xmlns:w="http://schemas.openxmlformats.org/wordprocessingml/2006/main" xmlns:w14="http://schemas.microsoft.com/office/word/2010/wordml" xmlns:w15="http://schemas.microsoft.com/office/word/2012/wordml" xmlns:w16cex="http://schemas.microsoft.com/office/word/2018/wordml/cex" xmlns:w16cid="http://schemas.microsoft.com/office/word/2016/wordml/cid" xmlns:w16="http://schemas.microsoft.com/office/word/2018/wordml" xmlns:w16sdtdh="http://schemas.microsoft.com/office/word/2020/wordml/sdtdatahash" xmlns:w16se="http://schemas.microsoft.com/office/word/2015/wordml/symex" xmlns:wpg="http://schemas.microsoft.com/office/word/2010/wordprocessingGroup" xmlns:wpi="http://schemas.microsoft.com/office/word/2010/wordprocessingInk" xmlns:wne="http://schemas.microsoft.com/office/word/2006/wordml" xmlns:wps="http://schemas.microsoft.com/office/word/2010/wordprocessingShape" mc:Ignorable="w14 w15 w16se w16cid w16 w16cex w16sdtdh wp14">
   <w:body>
     <w:p>
       <w:pPr>
@@ -100,7 +100,7 @@
                           </pic:cNvPicPr>
                         </pic:nvPicPr>
                         <pic:blipFill>
-                          <a:blip r:embed="rId5" cstate="print">
+                          <a:blip r:embed="rId6" cstate="print">
                             <a:extLst>
                               <a:ext uri="{28A0092B-C50C-407E-A947-70E740481C1C}">
                                 <a14:useLocalDpi xmlns:a14="http://schemas.microsoft.com/office/drawing/2010/main" val="0"/>
@@ -157,7 +157,7 @@
               </wp:anchor>
             </w:drawing>
           </mc:Choice>
-          <mc:Fallback>
+          <mc:Fallback xmlns:w16du="http://schemas.microsoft.com/office/word/2023/wordml/word16du">
             <w:pict>
               <v:group w14:anchorId="2B0F9C1A" id="Group 2" o:spid="_x0000_s1026" style="position:absolute;margin-left:9.1pt;margin-top:103.35pt;width:578.65pt;height:3.6pt;z-index:-251658241;mso-position-horizontal-relative:page;mso-position-vertical-relative:page" coordorigin="802,-667" coordsize="10800,1529" o:gfxdata="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">
                 <v:line id="Line 4" o:spid="_x0000_s1027" style="position:absolute;visibility:visible;mso-wrap-style:square" from="802,862" to="11596,862" o:connectortype="straight" o:gfxdata="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" strokecolor="#4472c4" strokeweight=".16922mm"/>
@@ -181,7 +181,7 @@
                   <o:lock v:ext="edit" aspectratio="t"/>
                 </v:shapetype>
                 <v:shape id="Picture 3" o:spid="_x0000_s1028" type="#_x0000_t75" style="position:absolute;left:7459;top:-667;width:4143;height:586;visibility:visible;mso-wrap-style:square" o:gfxdata="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">
-                  <v:imagedata r:id="rId6" o:title=""/>
+                  <v:imagedata r:id="rId7" o:title=""/>
                 </v:shape>
                 <w10:wrap type="tight" anchorx="page" anchory="page"/>
               </v:group>
@@ -1505,7 +1505,49 @@
           <w:rFonts w:eastAsia="Times New Roman" w:cstheme="minorHAnsi"/>
           <w:lang w:val="en-IN"/>
         </w:rPr>
-        <w:t>Oversee all aspects of the company’s QMS including but not limited to QC, QE, Supplier Management, Audits, Asset Management, Training, ECO’s, Planned Deviations etc.</w:t>
+        <w:t>Lead</w:t>
+      </w:r>
+      <w:r>
+        <w:rPr>
+          <w:rFonts w:eastAsia="Times New Roman" w:cstheme="minorHAnsi"/>
+          <w:lang w:val="en-IN"/>
+        </w:rPr>
+        <w:t xml:space="preserve"> all aspects of the company’s QMS including but not limited to QC, QE, Supplier </w:t>
+      </w:r>
+      <w:r>
+        <w:rPr>
+          <w:rFonts w:eastAsia="Times New Roman" w:cstheme="minorHAnsi"/>
+          <w:lang w:val="en-IN"/>
+        </w:rPr>
+        <w:t>Management, Asset</w:t>
+      </w:r>
+      <w:r>
+        <w:rPr>
+          <w:rFonts w:eastAsia="Times New Roman" w:cstheme="minorHAnsi"/>
+          <w:lang w:val="en-IN"/>
+        </w:rPr>
+        <w:t xml:space="preserve"> Management, Training, ECO’s</w:t>
+      </w:r>
+      <w:r>
+        <w:rPr>
+          <w:rFonts w:eastAsia="Times New Roman" w:cstheme="minorHAnsi"/>
+          <w:lang w:val="en-IN"/>
+        </w:rPr>
+        <w:t>, m</w:t>
+      </w:r>
+      <w:r>
+        <w:rPr>
+          <w:rFonts w:eastAsia="Times New Roman" w:cstheme="minorHAnsi"/>
+          <w:lang w:val="en-IN"/>
+        </w:rPr>
+        <w:t>anage audits and interface with auditors</w:t>
+      </w:r>
+      <w:r>
+        <w:rPr>
+          <w:rFonts w:eastAsia="Times New Roman" w:cstheme="minorHAnsi"/>
+          <w:lang w:val="en-IN"/>
+        </w:rPr>
+        <w:t xml:space="preserve"> etc.</w:t>
       </w:r>
     </w:p>
     <w:p>
@@ -1723,6 +1765,28 @@
           <w:lang w:val="en-IN"/>
         </w:rPr>
         <w:t>Lead all risk management initiatives for a Class IV (Canada)/ Class III (US) medical device including developing and maintaining the device risk file, managing FMEA development, and coordinating mitigation activities.</w:t>
+      </w:r>
+    </w:p>
+    <w:p>
+      <w:pPr>
+        <w:pStyle w:val="ListParagraph"/>
+        <w:numPr>
+          <w:ilvl w:val="0"/>
+          <w:numId w:val="1"/>
+        </w:numPr>
+        <w:ind w:right="258" w:hanging="436"/>
+        <w:jc w:val="both"/>
+        <w:rPr>
+          <w:rFonts w:eastAsia="Times New Roman" w:cstheme="minorHAnsi"/>
+          <w:lang w:val="en-IN"/>
+        </w:rPr>
+      </w:pPr>
+      <w:r>
+        <w:rPr>
+          <w:rFonts w:eastAsia="Times New Roman" w:cstheme="minorHAnsi"/>
+          <w:lang w:val="en-IN"/>
+        </w:rPr>
+        <w:t>Lead investigations, champion continuous improvement initiatives including implementation of best-in-class practices.</w:t>
       </w:r>
     </w:p>
     <w:p>
@@ -2098,6 +2162,7 @@
         <w:rPr>
           <w:rFonts w:asciiTheme="minorHAnsi" w:hAnsiTheme="minorHAnsi" w:cstheme="minorHAnsi"/>
         </w:rPr>
+        <w:lastRenderedPageBreak/>
         <w:t xml:space="preserve">Developed the company’s first process </w:t>
       </w:r>
       <w:r>
@@ -2124,6 +2189,30 @@
         </w:rPr>
         <w:t>and asset qualification protocols. Trained staff and oversaw development and implementation of the rest.</w:t>
       </w:r>
+    </w:p>
+    <w:p>
+      <w:pPr>
+        <w:pStyle w:val="NormalWeb"/>
+        <w:spacing w:before="0" w:beforeAutospacing="0" w:after="0" w:afterAutospacing="0"/>
+        <w:ind w:left="567" w:right="258"/>
+        <w:contextualSpacing/>
+        <w:jc w:val="both"/>
+        <w:rPr>
+          <w:rFonts w:asciiTheme="minorHAnsi" w:hAnsiTheme="minorHAnsi" w:cstheme="minorHAnsi"/>
+        </w:rPr>
+      </w:pPr>
+    </w:p>
+    <w:p>
+      <w:pPr>
+        <w:pStyle w:val="NormalWeb"/>
+        <w:spacing w:before="0" w:beforeAutospacing="0" w:after="0" w:afterAutospacing="0"/>
+        <w:ind w:left="567" w:right="258"/>
+        <w:contextualSpacing/>
+        <w:jc w:val="both"/>
+        <w:rPr>
+          <w:rFonts w:asciiTheme="minorHAnsi" w:hAnsiTheme="minorHAnsi" w:cstheme="minorHAnsi"/>
+        </w:rPr>
+      </w:pPr>
     </w:p>
     <w:p>
       <w:pPr>
@@ -2144,7 +2233,6 @@
         <w:rPr>
           <w:rFonts w:asciiTheme="minorHAnsi" w:hAnsiTheme="minorHAnsi" w:cstheme="minorHAnsi"/>
         </w:rPr>
-        <w:lastRenderedPageBreak/>
         <w:t>Acquired one of the rare</w:t>
       </w:r>
       <w:r>
@@ -3769,6 +3857,7 @@
           <w:rFonts w:cstheme="minorHAnsi"/>
           <w:lang w:val="en-US"/>
         </w:rPr>
+        <w:lastRenderedPageBreak/>
         <w:t xml:space="preserve">Performed Measurement System Analysis (MSA) and equipment </w:t>
       </w:r>
       <w:r>
@@ -3785,6 +3874,39 @@
         </w:rPr>
         <w:t xml:space="preserve"> </w:t>
       </w:r>
+    </w:p>
+    <w:p>
+      <w:pPr>
+        <w:pStyle w:val="ListParagraph"/>
+        <w:ind w:left="567" w:right="399"/>
+        <w:jc w:val="both"/>
+        <w:rPr>
+          <w:rFonts w:cstheme="minorHAnsi"/>
+          <w:lang w:val="en-US"/>
+        </w:rPr>
+      </w:pPr>
+    </w:p>
+    <w:p>
+      <w:pPr>
+        <w:pStyle w:val="ListParagraph"/>
+        <w:ind w:left="567" w:right="399"/>
+        <w:jc w:val="both"/>
+        <w:rPr>
+          <w:rFonts w:cstheme="minorHAnsi"/>
+          <w:lang w:val="en-US"/>
+        </w:rPr>
+      </w:pPr>
+    </w:p>
+    <w:p>
+      <w:pPr>
+        <w:pStyle w:val="ListParagraph"/>
+        <w:ind w:left="567" w:right="399"/>
+        <w:jc w:val="both"/>
+        <w:rPr>
+          <w:rFonts w:cstheme="minorHAnsi"/>
+          <w:lang w:val="en-US"/>
+        </w:rPr>
+      </w:pPr>
     </w:p>
     <w:p>
       <w:pPr>
@@ -3885,6 +4007,16 @@
     </w:p>
     <w:p>
       <w:pPr>
+        <w:spacing w:before="120"/>
+        <w:ind w:right="397" w:firstLine="284"/>
+        <w:jc w:val="both"/>
+        <w:rPr>
+          <w:rFonts w:asciiTheme="minorHAnsi" w:hAnsiTheme="minorHAnsi" w:cstheme="minorHAnsi"/>
+          <w:iCs/>
+          <w:lang w:val="en-US"/>
+        </w:rPr>
+      </w:pPr>
+      <w:r>
         <w:rPr>
           <w:rFonts w:asciiTheme="minorHAnsi" w:hAnsiTheme="minorHAnsi" w:cstheme="minorHAnsi"/>
           <w:b/>
@@ -3895,7 +4027,8 @@
           <w:u w:val="single"/>
           <w:lang w:val="en-US"/>
         </w:rPr>
-      </w:pPr>
+        <w:t>I</w:t>
+      </w:r>
       <w:r>
         <w:rPr>
           <w:rFonts w:asciiTheme="minorHAnsi" w:hAnsiTheme="minorHAnsi" w:cstheme="minorHAnsi"/>
@@ -3907,49 +4040,7 @@
           <w:u w:val="single"/>
           <w:lang w:val="en-US"/>
         </w:rPr>
-        <w:br w:type="page"/>
-      </w:r>
-    </w:p>
-    <w:p>
-      <w:pPr>
-        <w:spacing w:before="120"/>
-        <w:ind w:right="397" w:firstLine="284"/>
-        <w:jc w:val="both"/>
-        <w:rPr>
-          <w:rFonts w:asciiTheme="minorHAnsi" w:hAnsiTheme="minorHAnsi" w:cstheme="minorHAnsi"/>
-          <w:b/>
-          <w:bCs/>
-          <w:iCs/>
-          <w:sz w:val="28"/>
-          <w:szCs w:val="28"/>
-          <w:u w:val="single"/>
-          <w:lang w:val="en-US"/>
-        </w:rPr>
-      </w:pPr>
-    </w:p>
-    <w:p>
-      <w:pPr>
-        <w:spacing w:before="120"/>
-        <w:ind w:right="397" w:firstLine="284"/>
-        <w:jc w:val="both"/>
-        <w:rPr>
-          <w:rFonts w:asciiTheme="minorHAnsi" w:hAnsiTheme="minorHAnsi" w:cstheme="minorHAnsi"/>
-          <w:iCs/>
-          <w:lang w:val="en-US"/>
-        </w:rPr>
-      </w:pPr>
-      <w:r>
-        <w:rPr>
-          <w:rFonts w:asciiTheme="minorHAnsi" w:hAnsiTheme="minorHAnsi" w:cstheme="minorHAnsi"/>
-          <w:b/>
-          <w:bCs/>
-          <w:iCs/>
-          <w:sz w:val="28"/>
-          <w:szCs w:val="28"/>
-          <w:u w:val="single"/>
-          <w:lang w:val="en-US"/>
-        </w:rPr>
-        <w:t>Indian Space Research Organization</w:t>
+        <w:t>ndian Space Research Organization</w:t>
       </w:r>
       <w:r>
         <w:rPr>
@@ -4356,13 +4447,13 @@
         <w:tabs>
           <w:tab w:val="left" w:pos="1412"/>
         </w:tabs>
-        <w:spacing w:line="360" w:lineRule="auto"/>
         <w:contextualSpacing/>
         <w:jc w:val="center"/>
         <w:rPr>
           <w:rFonts w:asciiTheme="minorHAnsi" w:hAnsiTheme="minorHAnsi"/>
           <w:b/>
-          <w:sz w:val="32"/>
+          <w:sz w:val="16"/>
+          <w:szCs w:val="16"/>
           <w:u w:val="single"/>
           <w:lang w:val="en-US"/>
         </w:rPr>
@@ -5272,18 +5363,6 @@
         </w:rPr>
         <w:t>Experience review in progress</w:t>
       </w:r>
-    </w:p>
-    <w:p>
-      <w:pPr>
-        <w:pStyle w:val="NormalWeb"/>
-        <w:spacing w:before="0" w:beforeAutospacing="0" w:after="0" w:afterAutospacing="0"/>
-        <w:ind w:left="568"/>
-        <w:contextualSpacing/>
-        <w:rPr>
-          <w:rFonts w:ascii="SymbolMT" w:hAnsi="SymbolMT"/>
-          <w:color w:val="020202"/>
-        </w:rPr>
-      </w:pPr>
     </w:p>
     <w:p>
       <w:pPr>
@@ -5308,7 +5387,7 @@
 </file>
 
 <file path=word/numbering.xml><?xml version="1.0" encoding="utf-8"?>
-<w:numbering xmlns:wpc="http://schemas.microsoft.com/office/word/2010/wordprocessingCanvas" xmlns:cx="http://schemas.microsoft.com/office/drawing/2014/chartex" xmlns:cx1="http://schemas.microsoft.com/office/drawing/2015/9/8/chartex" xmlns:cx2="http://schemas.microsoft.com/office/drawing/2015/10/21/chartex" xmlns:cx3="http://schemas.microsoft.com/office/drawing/2016/5/9/chartex" xmlns:cx4="http://schemas.microsoft.com/office/drawing/2016/5/10/chartex" xmlns:cx5="http://schemas.microsoft.com/office/drawing/2016/5/11/chartex" xmlns:cx6="http://schemas.microsoft.com/office/drawing/2016/5/12/chartex" xmlns:cx7="http://schemas.microsoft.com/office/drawing/2016/5/13/chartex" xmlns:cx8="http://schemas.microsoft.com/office/drawing/2016/5/14/chartex" xmlns:mc="http://schemas.openxmlformats.org/markup-compatibility/2006" xmlns:aink="http://schemas.microsoft.com/office/drawing/2016/ink" xmlns:am3d="http://schemas.microsoft.com/office/drawing/2017/model3d" xmlns:o="urn:schemas-microsoft-com:office:office" xmlns:oel="http://schemas.microsoft.com/office/2019/extlst" xmlns:r="http://schemas.openxmlformats.org/officeDocument/2006/relationships" xmlns:m="http://schemas.openxmlformats.org/officeDocument/2006/math" xmlns:v="urn:schemas-microsoft-com:vml" xmlns:wp14="http://schemas.microsoft.com/office/word/2010/wordprocessingDrawing" xmlns:wp="http://schemas.openxmlformats.org/drawingml/2006/wordprocessingDrawing" xmlns:w10="urn:schemas-microsoft-com:office:word" xmlns:w="http://schemas.openxmlformats.org/wordprocessingml/2006/main" xmlns:w14="http://schemas.microsoft.com/office/word/2010/wordml" xmlns:w15="http://schemas.microsoft.com/office/word/2012/wordml" xmlns:w16cex="http://schemas.microsoft.com/office/word/2018/wordml/cex" xmlns:w16cid="http://schemas.microsoft.com/office/word/2016/wordml/cid" xmlns:w16="http://schemas.microsoft.com/office/word/2018/wordml" xmlns:w16du="http://schemas.microsoft.com/office/word/2023/wordml/word16du" xmlns:w16sdtdh="http://schemas.microsoft.com/office/word/2020/wordml/sdtdatahash" xmlns:w16se="http://schemas.microsoft.com/office/word/2015/wordml/symex" xmlns:wpg="http://schemas.microsoft.com/office/word/2010/wordprocessingGroup" xmlns:wpi="http://schemas.microsoft.com/office/word/2010/wordprocessingInk" xmlns:wne="http://schemas.microsoft.com/office/word/2006/wordml" xmlns:wps="http://schemas.microsoft.com/office/word/2010/wordprocessingShape" mc:Ignorable="w14 w15 w16se w16cid w16 w16cex w16sdtdh wp14">
+<w:numbering xmlns:wpc="http://schemas.microsoft.com/office/word/2010/wordprocessingCanvas" xmlns:cx="http://schemas.microsoft.com/office/drawing/2014/chartex" xmlns:cx1="http://schemas.microsoft.com/office/drawing/2015/9/8/chartex" xmlns:cx2="http://schemas.microsoft.com/office/drawing/2015/10/21/chartex" xmlns:cx3="http://schemas.microsoft.com/office/drawing/2016/5/9/chartex" xmlns:cx4="http://schemas.microsoft.com/office/drawing/2016/5/10/chartex" xmlns:cx5="http://schemas.microsoft.com/office/drawing/2016/5/11/chartex" xmlns:cx6="http://schemas.microsoft.com/office/drawing/2016/5/12/chartex" xmlns:cx7="http://schemas.microsoft.com/office/drawing/2016/5/13/chartex" xmlns:cx8="http://schemas.microsoft.com/office/drawing/2016/5/14/chartex" xmlns:mc="http://schemas.openxmlformats.org/markup-compatibility/2006" xmlns:aink="http://schemas.microsoft.com/office/drawing/2016/ink" xmlns:am3d="http://schemas.microsoft.com/office/drawing/2017/model3d" xmlns:o="urn:schemas-microsoft-com:office:office" xmlns:oel="http://schemas.microsoft.com/office/2019/extlst" xmlns:r="http://schemas.openxmlformats.org/officeDocument/2006/relationships" xmlns:m="http://schemas.openxmlformats.org/officeDocument/2006/math" xmlns:v="urn:schemas-microsoft-com:vml" xmlns:wp14="http://schemas.microsoft.com/office/word/2010/wordprocessingDrawing" xmlns:wp="http://schemas.openxmlformats.org/drawingml/2006/wordprocessingDrawing" xmlns:w10="urn:schemas-microsoft-com:office:word" xmlns:w="http://schemas.openxmlformats.org/wordprocessingml/2006/main" xmlns:w14="http://schemas.microsoft.com/office/word/2010/wordml" xmlns:w15="http://schemas.microsoft.com/office/word/2012/wordml" xmlns:w16cex="http://schemas.microsoft.com/office/word/2018/wordml/cex" xmlns:w16cid="http://schemas.microsoft.com/office/word/2016/wordml/cid" xmlns:w16="http://schemas.microsoft.com/office/word/2018/wordml" xmlns:w16sdtdh="http://schemas.microsoft.com/office/word/2020/wordml/sdtdatahash" xmlns:w16se="http://schemas.microsoft.com/office/word/2015/wordml/symex" xmlns:wpg="http://schemas.microsoft.com/office/word/2010/wordprocessingGroup" xmlns:wpi="http://schemas.microsoft.com/office/word/2010/wordprocessingInk" xmlns:wne="http://schemas.microsoft.com/office/word/2006/wordml" xmlns:wps="http://schemas.microsoft.com/office/word/2010/wordprocessingShape" mc:Ignorable="w14 w15 w16se w16cid w16 w16cex w16sdtdh wp14">
   <w:abstractNum w:abstractNumId="0" w15:restartNumberingAfterBreak="0">
     <w:nsid w:val="357A520F"/>
     <w:multiLevelType w:val="hybridMultilevel"/>
@@ -7493,4 +7572,16 @@
     </a:ext>
   </a:extLst>
 </a:theme>
+</file>
+
+<file path=customXml/item1.xml><?xml version="1.0" encoding="utf-8"?>
+<b:Sources xmlns:b="http://schemas.openxmlformats.org/officeDocument/2006/bibliography" xmlns="http://schemas.openxmlformats.org/officeDocument/2006/bibliography" SelectedStyle="\APASixthEditionOfficeOnline.xsl" StyleName="APA" Version="6"/>
+</file>
+
+<file path=customXml/itemProps1.xml><?xml version="1.0" encoding="utf-8"?>
+<ds:datastoreItem xmlns:ds="http://schemas.openxmlformats.org/officeDocument/2006/customXml" ds:itemID="{F0373E58-5383-45F2-ACD5-01731D19F34C}">
+  <ds:schemaRefs>
+    <ds:schemaRef ds:uri="http://schemas.openxmlformats.org/officeDocument/2006/bibliography"/>
+  </ds:schemaRefs>
+</ds:datastoreItem>
 </file>
</xml_diff>